<commit_message>
Dodane diagramy i modyfikacja notatki
</commit_message>
<xml_diff>
--- a/Dokumentacja/Notatki/notatka_zakres_dokumentacji_2018_05_03_.docx
+++ b/Dokumentacja/Notatki/notatka_zakres_dokumentacji_2018_05_03_.docx
@@ -45,7 +45,27 @@
       </w:r>
       <w:proofErr w:type="spellEnd"/>
       <w:r>
-        <w:t>, diagram sekwencji, diagram aktywności oraz diagram klas.</w:t>
+        <w:t>, diagram sekwencji, diagram</w:t>
+      </w:r>
+      <w:r>
+        <w:t xml:space="preserve"> </w:t>
+      </w:r>
+      <w:commentRangeStart w:id="0"/>
+      <w:r>
+        <w:t>stanów</w:t>
+      </w:r>
+      <w:r>
+        <w:t xml:space="preserve">  </w:t>
+      </w:r>
+      <w:commentRangeEnd w:id="0"/>
+      <w:r>
+        <w:rPr>
+          <w:rStyle w:val="Odwoaniedokomentarza"/>
+        </w:rPr>
+        <w:commentReference w:id="0"/>
+      </w:r>
+      <w:r>
+        <w:t>oraz diagram klas.</w:t>
       </w:r>
     </w:p>
     <w:p>
@@ -77,11 +97,11 @@
       <w:r>
         <w:t>Czy scenariusz przedstawić dla poszczególnych użytkowników (tj. nauczyciela i studenta) czy w ogólności? W jaki sposób to przedstawić (w ramach jednego dokumentu?).</w:t>
       </w:r>
-      <w:bookmarkStart w:id="0" w:name="_GoBack"/>
-      <w:bookmarkEnd w:id="0"/>
+      <w:bookmarkStart w:id="1" w:name="_GoBack"/>
+      <w:bookmarkEnd w:id="1"/>
     </w:p>
     <w:sectPr>
-      <w:headerReference w:type="default" r:id="rId8"/>
+      <w:headerReference w:type="default" r:id="rId11"/>
       <w:pgSz w:w="11906" w:h="16838"/>
       <w:pgMar w:top="1417" w:right="1417" w:bottom="1417" w:left="1417" w:header="708" w:footer="708" w:gutter="0"/>
       <w:cols w:space="708"/>
@@ -89,6 +109,39 @@
     </w:sectPr>
   </w:body>
 </w:document>
+</file>
+
+<file path=word/comments.xml><?xml version="1.0" encoding="utf-8"?>
+<w:comments xmlns:wpc="http://schemas.microsoft.com/office/word/2010/wordprocessingCanvas" xmlns:cx="http://schemas.microsoft.com/office/drawing/2014/chartex" xmlns:cx1="http://schemas.microsoft.com/office/drawing/2015/9/8/chartex" xmlns:cx2="http://schemas.microsoft.com/office/drawing/2015/10/21/chartex" xmlns:cx3="http://schemas.microsoft.com/office/drawing/2016/5/9/chartex" xmlns:cx4="http://schemas.microsoft.com/office/drawing/2016/5/10/chartex" xmlns:cx5="http://schemas.microsoft.com/office/drawing/2016/5/11/chartex" xmlns:cx6="http://schemas.microsoft.com/office/drawing/2016/5/12/chartex" xmlns:cx7="http://schemas.microsoft.com/office/drawing/2016/5/13/chartex" xmlns:cx8="http://schemas.microsoft.com/office/drawing/2016/5/14/chartex" xmlns:mc="http://schemas.openxmlformats.org/markup-compatibility/2006" xmlns:aink="http://schemas.microsoft.com/office/drawing/2016/ink" xmlns:am3d="http://schemas.microsoft.com/office/drawing/2017/model3d" xmlns:o="urn:schemas-microsoft-com:office:office" xmlns:r="http://schemas.openxmlformats.org/officeDocument/2006/relationships" xmlns:m="http://schemas.openxmlformats.org/officeDocument/2006/math" xmlns:v="urn:schemas-microsoft-com:vml" xmlns:wp14="http://schemas.microsoft.com/office/word/2010/wordprocessingDrawing" xmlns:wp="http://schemas.openxmlformats.org/drawingml/2006/wordprocessingDrawing" xmlns:w10="urn:schemas-microsoft-com:office:word" xmlns:w="http://schemas.openxmlformats.org/wordprocessingml/2006/main" xmlns:w14="http://schemas.microsoft.com/office/word/2010/wordml" xmlns:w15="http://schemas.microsoft.com/office/word/2012/wordml" xmlns:w16cid="http://schemas.microsoft.com/office/word/2016/wordml/cid" xmlns:w16se="http://schemas.microsoft.com/office/word/2015/wordml/symex" xmlns:wpg="http://schemas.microsoft.com/office/word/2010/wordprocessingGroup" xmlns:wpi="http://schemas.microsoft.com/office/word/2010/wordprocessingInk" xmlns:wne="http://schemas.microsoft.com/office/word/2006/wordml" xmlns:wps="http://schemas.microsoft.com/office/word/2010/wordprocessingShape" mc:Ignorable="w14 w15 w16se w16cid wp14">
+  <w:comment w:id="0" w:author="Karol" w:date="2018-05-04T20:24:00Z" w:initials="K">
+    <w:p>
+      <w:pPr>
+        <w:pStyle w:val="Tekstkomentarza"/>
+      </w:pPr>
+      <w:r>
+        <w:rPr>
+          <w:rStyle w:val="Odwoaniedokomentarza"/>
+        </w:rPr>
+        <w:annotationRef/>
+      </w:r>
+      <w:r>
+        <w:t>Zmieniono z „aktywności”</w:t>
+      </w:r>
+    </w:p>
+  </w:comment>
+</w:comments>
+</file>
+
+<file path=word/commentsExtended.xml><?xml version="1.0" encoding="utf-8"?>
+<w15:commentsEx xmlns:wpc="http://schemas.microsoft.com/office/word/2010/wordprocessingCanvas" xmlns:cx="http://schemas.microsoft.com/office/drawing/2014/chartex" xmlns:cx1="http://schemas.microsoft.com/office/drawing/2015/9/8/chartex" xmlns:cx2="http://schemas.microsoft.com/office/drawing/2015/10/21/chartex" xmlns:cx3="http://schemas.microsoft.com/office/drawing/2016/5/9/chartex" xmlns:cx4="http://schemas.microsoft.com/office/drawing/2016/5/10/chartex" xmlns:cx5="http://schemas.microsoft.com/office/drawing/2016/5/11/chartex" xmlns:cx6="http://schemas.microsoft.com/office/drawing/2016/5/12/chartex" xmlns:cx7="http://schemas.microsoft.com/office/drawing/2016/5/13/chartex" xmlns:cx8="http://schemas.microsoft.com/office/drawing/2016/5/14/chartex" xmlns:mc="http://schemas.openxmlformats.org/markup-compatibility/2006" xmlns:aink="http://schemas.microsoft.com/office/drawing/2016/ink" xmlns:am3d="http://schemas.microsoft.com/office/drawing/2017/model3d" xmlns:o="urn:schemas-microsoft-com:office:office" xmlns:r="http://schemas.openxmlformats.org/officeDocument/2006/relationships" xmlns:m="http://schemas.openxmlformats.org/officeDocument/2006/math" xmlns:v="urn:schemas-microsoft-com:vml" xmlns:wp14="http://schemas.microsoft.com/office/word/2010/wordprocessingDrawing" xmlns:wp="http://schemas.openxmlformats.org/drawingml/2006/wordprocessingDrawing" xmlns:w10="urn:schemas-microsoft-com:office:word" xmlns:w="http://schemas.openxmlformats.org/wordprocessingml/2006/main" xmlns:w14="http://schemas.microsoft.com/office/word/2010/wordml" xmlns:w15="http://schemas.microsoft.com/office/word/2012/wordml" xmlns:w16cid="http://schemas.microsoft.com/office/word/2016/wordml/cid" xmlns:w16se="http://schemas.microsoft.com/office/word/2015/wordml/symex" xmlns:wpg="http://schemas.microsoft.com/office/word/2010/wordprocessingGroup" xmlns:wpi="http://schemas.microsoft.com/office/word/2010/wordprocessingInk" xmlns:wne="http://schemas.microsoft.com/office/word/2006/wordml" xmlns:wps="http://schemas.microsoft.com/office/word/2010/wordprocessingShape" mc:Ignorable="w14 w15 w16se w16cid wp14">
+  <w15:commentEx w15:paraId="610E5A72" w15:done="0"/>
+</w15:commentsEx>
+</file>
+
+<file path=word/commentsIds.xml><?xml version="1.0" encoding="utf-8"?>
+<w16cid:commentsIds xmlns:wpc="http://schemas.microsoft.com/office/word/2010/wordprocessingCanvas" xmlns:cx="http://schemas.microsoft.com/office/drawing/2014/chartex" xmlns:cx1="http://schemas.microsoft.com/office/drawing/2015/9/8/chartex" xmlns:cx2="http://schemas.microsoft.com/office/drawing/2015/10/21/chartex" xmlns:cx3="http://schemas.microsoft.com/office/drawing/2016/5/9/chartex" xmlns:cx4="http://schemas.microsoft.com/office/drawing/2016/5/10/chartex" xmlns:cx5="http://schemas.microsoft.com/office/drawing/2016/5/11/chartex" xmlns:cx6="http://schemas.microsoft.com/office/drawing/2016/5/12/chartex" xmlns:cx7="http://schemas.microsoft.com/office/drawing/2016/5/13/chartex" xmlns:cx8="http://schemas.microsoft.com/office/drawing/2016/5/14/chartex" xmlns:mc="http://schemas.openxmlformats.org/markup-compatibility/2006" xmlns:aink="http://schemas.microsoft.com/office/drawing/2016/ink" xmlns:am3d="http://schemas.microsoft.com/office/drawing/2017/model3d" xmlns:o="urn:schemas-microsoft-com:office:office" xmlns:r="http://schemas.openxmlformats.org/officeDocument/2006/relationships" xmlns:m="http://schemas.openxmlformats.org/officeDocument/2006/math" xmlns:v="urn:schemas-microsoft-com:vml" xmlns:wp14="http://schemas.microsoft.com/office/word/2010/wordprocessingDrawing" xmlns:wp="http://schemas.openxmlformats.org/drawingml/2006/wordprocessingDrawing" xmlns:w10="urn:schemas-microsoft-com:office:word" xmlns:w="http://schemas.openxmlformats.org/wordprocessingml/2006/main" xmlns:w14="http://schemas.microsoft.com/office/word/2010/wordml" xmlns:w15="http://schemas.microsoft.com/office/word/2012/wordml" xmlns:w16cid="http://schemas.microsoft.com/office/word/2016/wordml/cid" xmlns:w16se="http://schemas.microsoft.com/office/word/2015/wordml/symex" xmlns:wpg="http://schemas.microsoft.com/office/word/2010/wordprocessingGroup" xmlns:wpi="http://schemas.microsoft.com/office/word/2010/wordprocessingInk" xmlns:wne="http://schemas.microsoft.com/office/word/2006/wordml" xmlns:wps="http://schemas.microsoft.com/office/word/2010/wordprocessingShape" mc:Ignorable="w14 w15 w16se w16cid wp14">
+  <w16cid:commentId w16cid:paraId="610E5A72" w16cid:durableId="1E974016"/>
+</w16cid:commentsIds>
 </file>
 
 <file path=word/endnotes.xml><?xml version="1.0" encoding="utf-8"?>
@@ -253,6 +306,14 @@
     <w:abstractNumId w:val="0"/>
   </w:num>
 </w:numbering>
+</file>
+
+<file path=word/people.xml><?xml version="1.0" encoding="utf-8"?>
+<w15:people xmlns:wpc="http://schemas.microsoft.com/office/word/2010/wordprocessingCanvas" xmlns:cx="http://schemas.microsoft.com/office/drawing/2014/chartex" xmlns:cx1="http://schemas.microsoft.com/office/drawing/2015/9/8/chartex" xmlns:cx2="http://schemas.microsoft.com/office/drawing/2015/10/21/chartex" xmlns:cx3="http://schemas.microsoft.com/office/drawing/2016/5/9/chartex" xmlns:cx4="http://schemas.microsoft.com/office/drawing/2016/5/10/chartex" xmlns:cx5="http://schemas.microsoft.com/office/drawing/2016/5/11/chartex" xmlns:cx6="http://schemas.microsoft.com/office/drawing/2016/5/12/chartex" xmlns:cx7="http://schemas.microsoft.com/office/drawing/2016/5/13/chartex" xmlns:cx8="http://schemas.microsoft.com/office/drawing/2016/5/14/chartex" xmlns:mc="http://schemas.openxmlformats.org/markup-compatibility/2006" xmlns:aink="http://schemas.microsoft.com/office/drawing/2016/ink" xmlns:am3d="http://schemas.microsoft.com/office/drawing/2017/model3d" xmlns:o="urn:schemas-microsoft-com:office:office" xmlns:r="http://schemas.openxmlformats.org/officeDocument/2006/relationships" xmlns:m="http://schemas.openxmlformats.org/officeDocument/2006/math" xmlns:v="urn:schemas-microsoft-com:vml" xmlns:wp14="http://schemas.microsoft.com/office/word/2010/wordprocessingDrawing" xmlns:wp="http://schemas.openxmlformats.org/drawingml/2006/wordprocessingDrawing" xmlns:w10="urn:schemas-microsoft-com:office:word" xmlns:w="http://schemas.openxmlformats.org/wordprocessingml/2006/main" xmlns:w14="http://schemas.microsoft.com/office/word/2010/wordml" xmlns:w15="http://schemas.microsoft.com/office/word/2012/wordml" xmlns:w16cid="http://schemas.microsoft.com/office/word/2016/wordml/cid" xmlns:w16se="http://schemas.microsoft.com/office/word/2015/wordml/symex" xmlns:wpg="http://schemas.microsoft.com/office/word/2010/wordprocessingGroup" xmlns:wpi="http://schemas.microsoft.com/office/word/2010/wordprocessingInk" xmlns:wne="http://schemas.microsoft.com/office/word/2006/wordml" xmlns:wps="http://schemas.microsoft.com/office/word/2010/wordprocessingShape" mc:Ignorable="w14 w15 w16se w16cid wp14">
+  <w15:person w15:author="Karol">
+    <w15:presenceInfo w15:providerId="None" w15:userId="Karol"/>
+  </w15:person>
+</w15:people>
 </file>
 
 <file path=word/styles.xml><?xml version="1.0" encoding="utf-8"?>
@@ -735,6 +796,104 @@
       <w:contextualSpacing/>
     </w:pPr>
   </w:style>
+  <w:style w:type="character" w:styleId="Odwoaniedokomentarza">
+    <w:name w:val="annotation reference"/>
+    <w:basedOn w:val="Domylnaczcionkaakapitu"/>
+    <w:uiPriority w:val="99"/>
+    <w:semiHidden/>
+    <w:unhideWhenUsed/>
+    <w:rsid w:val="00774CC2"/>
+    <w:rPr>
+      <w:sz w:val="16"/>
+      <w:szCs w:val="16"/>
+    </w:rPr>
+  </w:style>
+  <w:style w:type="paragraph" w:styleId="Tekstkomentarza">
+    <w:name w:val="annotation text"/>
+    <w:basedOn w:val="Normalny"/>
+    <w:link w:val="TekstkomentarzaZnak"/>
+    <w:uiPriority w:val="99"/>
+    <w:semiHidden/>
+    <w:unhideWhenUsed/>
+    <w:rsid w:val="00774CC2"/>
+    <w:pPr>
+      <w:spacing w:line="240" w:lineRule="auto"/>
+    </w:pPr>
+    <w:rPr>
+      <w:sz w:val="20"/>
+      <w:szCs w:val="20"/>
+    </w:rPr>
+  </w:style>
+  <w:style w:type="character" w:customStyle="1" w:styleId="TekstkomentarzaZnak">
+    <w:name w:val="Tekst komentarza Znak"/>
+    <w:basedOn w:val="Domylnaczcionkaakapitu"/>
+    <w:link w:val="Tekstkomentarza"/>
+    <w:uiPriority w:val="99"/>
+    <w:semiHidden/>
+    <w:rsid w:val="00774CC2"/>
+    <w:rPr>
+      <w:sz w:val="20"/>
+      <w:szCs w:val="20"/>
+    </w:rPr>
+  </w:style>
+  <w:style w:type="paragraph" w:styleId="Tematkomentarza">
+    <w:name w:val="annotation subject"/>
+    <w:basedOn w:val="Tekstkomentarza"/>
+    <w:next w:val="Tekstkomentarza"/>
+    <w:link w:val="TematkomentarzaZnak"/>
+    <w:uiPriority w:val="99"/>
+    <w:semiHidden/>
+    <w:unhideWhenUsed/>
+    <w:rsid w:val="00774CC2"/>
+    <w:rPr>
+      <w:b/>
+      <w:bCs/>
+    </w:rPr>
+  </w:style>
+  <w:style w:type="character" w:customStyle="1" w:styleId="TematkomentarzaZnak">
+    <w:name w:val="Temat komentarza Znak"/>
+    <w:basedOn w:val="TekstkomentarzaZnak"/>
+    <w:link w:val="Tematkomentarza"/>
+    <w:uiPriority w:val="99"/>
+    <w:semiHidden/>
+    <w:rsid w:val="00774CC2"/>
+    <w:rPr>
+      <w:b/>
+      <w:bCs/>
+      <w:sz w:val="20"/>
+      <w:szCs w:val="20"/>
+    </w:rPr>
+  </w:style>
+  <w:style w:type="paragraph" w:styleId="Tekstdymka">
+    <w:name w:val="Balloon Text"/>
+    <w:basedOn w:val="Normalny"/>
+    <w:link w:val="TekstdymkaZnak"/>
+    <w:uiPriority w:val="99"/>
+    <w:semiHidden/>
+    <w:unhideWhenUsed/>
+    <w:rsid w:val="00774CC2"/>
+    <w:pPr>
+      <w:spacing w:after="0" w:line="240" w:lineRule="auto"/>
+    </w:pPr>
+    <w:rPr>
+      <w:rFonts w:ascii="Segoe UI" w:hAnsi="Segoe UI" w:cs="Segoe UI"/>
+      <w:sz w:val="18"/>
+      <w:szCs w:val="18"/>
+    </w:rPr>
+  </w:style>
+  <w:style w:type="character" w:customStyle="1" w:styleId="TekstdymkaZnak">
+    <w:name w:val="Tekst dymka Znak"/>
+    <w:basedOn w:val="Domylnaczcionkaakapitu"/>
+    <w:link w:val="Tekstdymka"/>
+    <w:uiPriority w:val="99"/>
+    <w:semiHidden/>
+    <w:rsid w:val="00774CC2"/>
+    <w:rPr>
+      <w:rFonts w:ascii="Segoe UI" w:hAnsi="Segoe UI" w:cs="Segoe UI"/>
+      <w:sz w:val="18"/>
+      <w:szCs w:val="18"/>
+    </w:rPr>
+  </w:style>
 </w:styles>
 </file>
 
@@ -1038,7 +1197,7 @@
 </file>
 
 <file path=customXml/itemProps1.xml><?xml version="1.0" encoding="utf-8"?>
-<ds:datastoreItem xmlns:ds="http://schemas.openxmlformats.org/officeDocument/2006/customXml" ds:itemID="{F7F1BCF3-DD68-4096-A4D8-5169149EF98C}">
+<ds:datastoreItem xmlns:ds="http://schemas.openxmlformats.org/officeDocument/2006/customXml" ds:itemID="{B91890AB-B769-4F40-BBEC-BBB13A6EC5FB}">
   <ds:schemaRefs>
     <ds:schemaRef ds:uri="http://schemas.openxmlformats.org/officeDocument/2006/bibliography"/>
   </ds:schemaRefs>

</xml_diff>